<commit_message>
Updated email in contact section
</commit_message>
<xml_diff>
--- a/downloadable/CamilaGomez_2024.docx
+++ b/downloadable/CamilaGomez_2024.docx
@@ -334,15 +334,7 @@
               <w:t>MariaDB</w:t>
             </w:r>
             <w:r>
-              <w:t>/</w:t>
-            </w:r>
-            <w:proofErr w:type="spellStart"/>
-            <w:r>
-              <w:t>HeidiSQL</w:t>
-            </w:r>
-            <w:proofErr w:type="spellEnd"/>
-            <w:r>
-              <w:t xml:space="preserve">, </w:t>
+              <w:t xml:space="preserve">/HeidiSQL, </w:t>
             </w:r>
             <w:r>
               <w:t xml:space="preserve">Figma, </w:t>
@@ -492,13 +484,8 @@
                 <w:szCs w:val="21"/>
               </w:rPr>
             </w:pPr>
-            <w:proofErr w:type="gramStart"/>
-            <w:r>
-              <w:t>Introduced to</w:t>
-            </w:r>
-            <w:proofErr w:type="gramEnd"/>
-            <w:r>
-              <w:t xml:space="preserve"> Java,</w:t>
+            <w:r>
+              <w:t>Introduced to Java,</w:t>
             </w:r>
             <w:r>
               <w:t xml:space="preserve"> JavaScript</w:t>
@@ -982,7 +969,6 @@
                 <w:shd w:val="clear" w:color="auto" w:fill="FFFFFF"/>
               </w:rPr>
             </w:pPr>
-            <w:proofErr w:type="spellStart"/>
             <w:r>
               <w:rPr>
                 <w:rFonts w:ascii="Helvetica" w:hAnsi="Helvetica" w:cs="Helvetica"/>
@@ -993,7 +979,6 @@
               </w:rPr>
               <w:t>CourseMS</w:t>
             </w:r>
-            <w:proofErr w:type="spellEnd"/>
             <w:r>
               <w:rPr>
                 <w:rFonts w:ascii="Helvetica" w:hAnsi="Helvetica" w:cs="Helvetica"/>
@@ -1073,23 +1058,7 @@
                 <w:color w:val="auto"/>
                 <w:highlight w:val="yellow"/>
               </w:rPr>
-              <w:t xml:space="preserve">– Developed a word-guessing game where players will click letters from an onscreen keyboard to try to guess a random phrase. </w:t>
-            </w:r>
-            <w:proofErr w:type="spellStart"/>
-            <w:r>
-              <w:rPr>
-                <w:color w:val="auto"/>
-                <w:highlight w:val="yellow"/>
-              </w:rPr>
-              <w:t>RapidAPI</w:t>
-            </w:r>
-            <w:proofErr w:type="spellEnd"/>
-            <w:r>
-              <w:rPr>
-                <w:color w:val="auto"/>
-                <w:highlight w:val="yellow"/>
-              </w:rPr>
-              <w:t xml:space="preserve"> was used to fetch random words used for the game. </w:t>
+              <w:t xml:space="preserve">– Developed a word-guessing game where players will click letters from an onscreen keyboard to try to guess a random phrase. RapidAPI was used to fetch random words used for the game. </w:t>
             </w:r>
           </w:p>
           <w:p>
@@ -1542,19 +1511,11 @@
                 <w:color w:val="000000" w:themeColor="text1"/>
               </w:rPr>
             </w:pPr>
-            <w:proofErr w:type="gramStart"/>
-            <w:r>
-              <w:rPr>
-                <w:color w:val="000000" w:themeColor="text1"/>
-              </w:rPr>
-              <w:t>Became</w:t>
-            </w:r>
-            <w:proofErr w:type="gramEnd"/>
-            <w:r>
-              <w:rPr>
-                <w:color w:val="000000" w:themeColor="text1"/>
-              </w:rPr>
-              <w:t xml:space="preserve"> the first employee to work and support different departments</w:t>
+            <w:r>
+              <w:rPr>
+                <w:color w:val="000000" w:themeColor="text1"/>
+              </w:rPr>
+              <w:t>Became the first employee to work and support different departments</w:t>
             </w:r>
             <w:r>
               <w:rPr>
@@ -1603,7 +1564,34 @@
                 <w:szCs w:val="18"/>
                 <w:u w:val="single"/>
               </w:rPr>
-              <w:t>camilax.gomez97@gmail.com</w:t>
+              <w:t>c</w:t>
+            </w:r>
+            <w:r>
+              <w:rPr>
+                <w:rFonts w:ascii="Arial" w:hAnsi="Arial" w:cs="Arial"/>
+                <w:sz w:val="18"/>
+                <w:szCs w:val="18"/>
+                <w:u w:val="single"/>
+              </w:rPr>
+              <w:t>amila</w:t>
+            </w:r>
+            <w:r>
+              <w:rPr>
+                <w:rFonts w:ascii="Arial" w:hAnsi="Arial" w:cs="Arial"/>
+                <w:sz w:val="18"/>
+                <w:szCs w:val="18"/>
+                <w:u w:val="single"/>
+              </w:rPr>
+              <w:t>.cp.</w:t>
+            </w:r>
+            <w:r>
+              <w:rPr>
+                <w:rFonts w:ascii="Arial" w:hAnsi="Arial" w:cs="Arial"/>
+                <w:sz w:val="18"/>
+                <w:szCs w:val="18"/>
+                <w:u w:val="single"/>
+              </w:rPr>
+              <w:t>gomez@gmail.com</w:t>
             </w:r>
           </w:p>
           <w:p>
@@ -1625,21 +1613,8 @@
                   <w:szCs w:val="18"/>
                   <w:u w:val="single"/>
                 </w:rPr>
-                <w:t>linkedin.com/in/</w:t>
+                <w:t>linkedin.com/in/camilagx</w:t>
               </w:r>
-              <w:proofErr w:type="spellStart"/>
-              <w:r>
-                <w:rPr>
-                  <w:rStyle w:val="Hyperlink"/>
-                  <w:rFonts w:ascii="Arial" w:hAnsi="Arial" w:cs="Arial"/>
-                  <w:color w:val="auto"/>
-                  <w:sz w:val="18"/>
-                  <w:szCs w:val="18"/>
-                  <w:u w:val="single"/>
-                </w:rPr>
-                <w:t>camilagx</w:t>
-              </w:r>
-              <w:proofErr w:type="spellEnd"/>
             </w:hyperlink>
           </w:p>
           <w:p>

</xml_diff>